<commit_message>
Added PDF links for all
</commit_message>
<xml_diff>
--- a/DataDrivenOptimization/part1_unconstrained/Coursework DDO Part 2.docx
+++ b/DataDrivenOptimization/part1_unconstrained/Coursework DDO Part 2.docx
@@ -1,6 +1,6 @@
 
 <file path=word/document.xml><?xml version="1.0" encoding="utf-8"?>
-<w:document xmlns:wpc="http://schemas.microsoft.com/office/word/2010/wordprocessingCanvas" xmlns:cx="http://schemas.microsoft.com/office/drawing/2014/chartex" xmlns:cx1="http://schemas.microsoft.com/office/drawing/2015/9/8/chartex" xmlns:cx2="http://schemas.microsoft.com/office/drawing/2015/10/21/chartex" xmlns:cx3="http://schemas.microsoft.com/office/drawing/2016/5/9/chartex" xmlns:cx4="http://schemas.microsoft.com/office/drawing/2016/5/10/chartex" xmlns:cx5="http://schemas.microsoft.com/office/drawing/2016/5/11/chartex" xmlns:cx6="http://schemas.microsoft.com/office/drawing/2016/5/12/chartex" xmlns:cx7="http://schemas.microsoft.com/office/drawing/2016/5/13/chartex" xmlns:cx8="http://schemas.microsoft.com/office/drawing/2016/5/14/chartex" xmlns:mc="http://schemas.openxmlformats.org/markup-compatibility/2006" xmlns:aink="http://schemas.microsoft.com/office/drawing/2016/ink" xmlns:am3d="http://schemas.microsoft.com/office/drawing/2017/model3d" xmlns:o="urn:schemas-microsoft-com:office:office" xmlns:oel="http://schemas.microsoft.com/office/2019/extlst" xmlns:r="http://schemas.openxmlformats.org/officeDocument/2006/relationships" xmlns:m="http://schemas.openxmlformats.org/officeDocument/2006/math" xmlns:v="urn:schemas-microsoft-com:vml" xmlns:wp14="http://schemas.microsoft.com/office/word/2010/wordprocessingDrawing" xmlns:wp="http://schemas.openxmlformats.org/drawingml/2006/wordprocessingDrawing" xmlns:w10="urn:schemas-microsoft-com:office:word" xmlns:w="http://schemas.openxmlformats.org/wordprocessingml/2006/main" xmlns:w14="http://schemas.microsoft.com/office/word/2010/wordml" xmlns:w15="http://schemas.microsoft.com/office/word/2012/wordml" xmlns:w16cex="http://schemas.microsoft.com/office/word/2018/wordml/cex" xmlns:w16cid="http://schemas.microsoft.com/office/word/2016/wordml/cid" xmlns:w16="http://schemas.microsoft.com/office/word/2018/wordml" xmlns:w16sdtdh="http://schemas.microsoft.com/office/word/2020/wordml/sdtdatahash" xmlns:w16se="http://schemas.microsoft.com/office/word/2015/wordml/symex" xmlns:wpg="http://schemas.microsoft.com/office/word/2010/wordprocessingGroup" xmlns:wpi="http://schemas.microsoft.com/office/word/2010/wordprocessingInk" xmlns:wne="http://schemas.microsoft.com/office/word/2006/wordml" xmlns:wps="http://schemas.microsoft.com/office/word/2010/wordprocessingShape" mc:Ignorable="w14 w15 w16se w16cid w16 w16cex w16sdtdh wp14">
+<w:document xmlns:wpc="http://schemas.microsoft.com/office/word/2010/wordprocessingCanvas" xmlns:cx="http://schemas.microsoft.com/office/drawing/2014/chartex" xmlns:cx1="http://schemas.microsoft.com/office/drawing/2015/9/8/chartex" xmlns:cx2="http://schemas.microsoft.com/office/drawing/2015/10/21/chartex" xmlns:cx3="http://schemas.microsoft.com/office/drawing/2016/5/9/chartex" xmlns:cx4="http://schemas.microsoft.com/office/drawing/2016/5/10/chartex" xmlns:cx5="http://schemas.microsoft.com/office/drawing/2016/5/11/chartex" xmlns:cx6="http://schemas.microsoft.com/office/drawing/2016/5/12/chartex" xmlns:cx7="http://schemas.microsoft.com/office/drawing/2016/5/13/chartex" xmlns:cx8="http://schemas.microsoft.com/office/drawing/2016/5/14/chartex" xmlns:mc="http://schemas.openxmlformats.org/markup-compatibility/2006" xmlns:aink="http://schemas.microsoft.com/office/drawing/2016/ink" xmlns:am3d="http://schemas.microsoft.com/office/drawing/2017/model3d" xmlns:o="urn:schemas-microsoft-com:office:office" xmlns:oel="http://schemas.microsoft.com/office/2019/extlst" xmlns:r="http://schemas.openxmlformats.org/officeDocument/2006/relationships" xmlns:m="http://schemas.openxmlformats.org/officeDocument/2006/math" xmlns:v="urn:schemas-microsoft-com:vml" xmlns:wp14="http://schemas.microsoft.com/office/word/2010/wordprocessingDrawing" xmlns:wp="http://schemas.openxmlformats.org/drawingml/2006/wordprocessingDrawing" xmlns:w10="urn:schemas-microsoft-com:office:word" xmlns:w="http://schemas.openxmlformats.org/wordprocessingml/2006/main" xmlns:w14="http://schemas.microsoft.com/office/word/2010/wordml" xmlns:w15="http://schemas.microsoft.com/office/word/2012/wordml" xmlns:w16cex="http://schemas.microsoft.com/office/word/2018/wordml/cex" xmlns:w16cid="http://schemas.microsoft.com/office/word/2016/wordml/cid" xmlns:w16="http://schemas.microsoft.com/office/word/2018/wordml" xmlns:w16du="http://schemas.microsoft.com/office/word/2023/wordml/word16du" xmlns:w16sdtdh="http://schemas.microsoft.com/office/word/2020/wordml/sdtdatahash" xmlns:w16sdtfl="http://schemas.microsoft.com/office/word/2024/wordml/sdtformatlock" xmlns:w16se="http://schemas.microsoft.com/office/word/2015/wordml/symex" xmlns:wpg="http://schemas.microsoft.com/office/word/2010/wordprocessingGroup" xmlns:wpi="http://schemas.microsoft.com/office/word/2010/wordprocessingInk" xmlns:wne="http://schemas.microsoft.com/office/word/2006/wordml" xmlns:wps="http://schemas.microsoft.com/office/word/2010/wordprocessingShape" mc:Ignorable="w14 w15 w16se w16cid w16 w16cex w16sdtdh w16sdtfl w16du wp14">
   <w:body>
     <w:p>
       <w:pPr>
@@ -1447,7 +1447,25 @@
           <w:sz w:val="20"/>
           <w:szCs w:val="20"/>
         </w:rPr>
-        <w:t xml:space="preserve">Packages: please restrict to use numpy, </w:t>
+        <w:t xml:space="preserve">Packages: please restrict to use </w:t>
+      </w:r>
+      <w:proofErr w:type="spellStart"/>
+      <w:r>
+        <w:rPr>
+          <w:rFonts w:ascii="Arial" w:hAnsi="Arial" w:cs="Arial"/>
+          <w:sz w:val="20"/>
+          <w:szCs w:val="20"/>
+        </w:rPr>
+        <w:t>numpy</w:t>
+      </w:r>
+      <w:proofErr w:type="spellEnd"/>
+      <w:r>
+        <w:rPr>
+          <w:rFonts w:ascii="Arial" w:hAnsi="Arial" w:cs="Arial"/>
+          <w:sz w:val="20"/>
+          <w:szCs w:val="20"/>
+        </w:rPr>
+        <w:t xml:space="preserve">, </w:t>
       </w:r>
       <w:proofErr w:type="spellStart"/>
       <w:r>
@@ -1550,13 +1568,23 @@
         </w:rPr>
         <w:t xml:space="preserve">only </w:t>
       </w:r>
-      <w:r>
-        <w:rPr>
-          <w:rFonts w:ascii="Arial" w:hAnsi="Arial" w:cs="Arial"/>
-          <w:sz w:val="20"/>
-          <w:szCs w:val="20"/>
-        </w:rPr>
-        <w:t xml:space="preserve">numpy, </w:t>
+      <w:proofErr w:type="spellStart"/>
+      <w:r>
+        <w:rPr>
+          <w:rFonts w:ascii="Arial" w:hAnsi="Arial" w:cs="Arial"/>
+          <w:sz w:val="20"/>
+          <w:szCs w:val="20"/>
+        </w:rPr>
+        <w:t>numpy</w:t>
+      </w:r>
+      <w:proofErr w:type="spellEnd"/>
+      <w:r>
+        <w:rPr>
+          <w:rFonts w:ascii="Arial" w:hAnsi="Arial" w:cs="Arial"/>
+          <w:sz w:val="20"/>
+          <w:szCs w:val="20"/>
+        </w:rPr>
+        <w:t xml:space="preserve">, </w:t>
       </w:r>
       <w:proofErr w:type="spellStart"/>
       <w:r>
@@ -2073,18 +2101,7 @@
                 <w:sz w:val="20"/>
                 <w:szCs w:val="20"/>
               </w:rPr>
-              <w:t>raw_</w:t>
-            </w:r>
-            <w:proofErr w:type="gramStart"/>
-            <w:r>
-              <w:rPr>
-                <w:rFonts w:ascii="Arial" w:hAnsi="Arial" w:cs="Arial"/>
-                <w:i/>
-                <w:iCs/>
-                <w:sz w:val="20"/>
-                <w:szCs w:val="20"/>
-              </w:rPr>
-              <w:t>error</w:t>
+              <w:t>raw_error</w:t>
             </w:r>
             <w:r>
               <w:rPr>
@@ -2095,7 +2112,6 @@
               <w:t>’s</w:t>
             </w:r>
             <w:proofErr w:type="spellEnd"/>
-            <w:proofErr w:type="gramEnd"/>
             <w:r>
               <w:rPr>
                 <w:rFonts w:ascii="Arial" w:hAnsi="Arial" w:cs="Arial"/>
@@ -6524,7 +6540,7 @@
 </file>
 
 <file path=word/endnotes.xml><?xml version="1.0" encoding="utf-8"?>
-<w:endnotes xmlns:wpc="http://schemas.microsoft.com/office/word/2010/wordprocessingCanvas" xmlns:cx="http://schemas.microsoft.com/office/drawing/2014/chartex" xmlns:cx1="http://schemas.microsoft.com/office/drawing/2015/9/8/chartex" xmlns:cx2="http://schemas.microsoft.com/office/drawing/2015/10/21/chartex" xmlns:cx3="http://schemas.microsoft.com/office/drawing/2016/5/9/chartex" xmlns:cx4="http://schemas.microsoft.com/office/drawing/2016/5/10/chartex" xmlns:cx5="http://schemas.microsoft.com/office/drawing/2016/5/11/chartex" xmlns:cx6="http://schemas.microsoft.com/office/drawing/2016/5/12/chartex" xmlns:cx7="http://schemas.microsoft.com/office/drawing/2016/5/13/chartex" xmlns:cx8="http://schemas.microsoft.com/office/drawing/2016/5/14/chartex" xmlns:mc="http://schemas.openxmlformats.org/markup-compatibility/2006" xmlns:aink="http://schemas.microsoft.com/office/drawing/2016/ink" xmlns:am3d="http://schemas.microsoft.com/office/drawing/2017/model3d" xmlns:o="urn:schemas-microsoft-com:office:office" xmlns:oel="http://schemas.microsoft.com/office/2019/extlst" xmlns:r="http://schemas.openxmlformats.org/officeDocument/2006/relationships" xmlns:m="http://schemas.openxmlformats.org/officeDocument/2006/math" xmlns:v="urn:schemas-microsoft-com:vml" xmlns:wp14="http://schemas.microsoft.com/office/word/2010/wordprocessingDrawing" xmlns:wp="http://schemas.openxmlformats.org/drawingml/2006/wordprocessingDrawing" xmlns:w10="urn:schemas-microsoft-com:office:word" xmlns:w="http://schemas.openxmlformats.org/wordprocessingml/2006/main" xmlns:w14="http://schemas.microsoft.com/office/word/2010/wordml" xmlns:w15="http://schemas.microsoft.com/office/word/2012/wordml" xmlns:w16cex="http://schemas.microsoft.com/office/word/2018/wordml/cex" xmlns:w16cid="http://schemas.microsoft.com/office/word/2016/wordml/cid" xmlns:w16="http://schemas.microsoft.com/office/word/2018/wordml" xmlns:w16sdtdh="http://schemas.microsoft.com/office/word/2020/wordml/sdtdatahash" xmlns:w16se="http://schemas.microsoft.com/office/word/2015/wordml/symex" xmlns:wpg="http://schemas.microsoft.com/office/word/2010/wordprocessingGroup" xmlns:wpi="http://schemas.microsoft.com/office/word/2010/wordprocessingInk" xmlns:wne="http://schemas.microsoft.com/office/word/2006/wordml" xmlns:wps="http://schemas.microsoft.com/office/word/2010/wordprocessingShape" mc:Ignorable="w14 w15 w16se w16cid w16 w16cex w16sdtdh wp14">
+<w:endnotes xmlns:wpc="http://schemas.microsoft.com/office/word/2010/wordprocessingCanvas" xmlns:cx="http://schemas.microsoft.com/office/drawing/2014/chartex" xmlns:cx1="http://schemas.microsoft.com/office/drawing/2015/9/8/chartex" xmlns:cx2="http://schemas.microsoft.com/office/drawing/2015/10/21/chartex" xmlns:cx3="http://schemas.microsoft.com/office/drawing/2016/5/9/chartex" xmlns:cx4="http://schemas.microsoft.com/office/drawing/2016/5/10/chartex" xmlns:cx5="http://schemas.microsoft.com/office/drawing/2016/5/11/chartex" xmlns:cx6="http://schemas.microsoft.com/office/drawing/2016/5/12/chartex" xmlns:cx7="http://schemas.microsoft.com/office/drawing/2016/5/13/chartex" xmlns:cx8="http://schemas.microsoft.com/office/drawing/2016/5/14/chartex" xmlns:mc="http://schemas.openxmlformats.org/markup-compatibility/2006" xmlns:aink="http://schemas.microsoft.com/office/drawing/2016/ink" xmlns:am3d="http://schemas.microsoft.com/office/drawing/2017/model3d" xmlns:o="urn:schemas-microsoft-com:office:office" xmlns:oel="http://schemas.microsoft.com/office/2019/extlst" xmlns:r="http://schemas.openxmlformats.org/officeDocument/2006/relationships" xmlns:m="http://schemas.openxmlformats.org/officeDocument/2006/math" xmlns:v="urn:schemas-microsoft-com:vml" xmlns:wp14="http://schemas.microsoft.com/office/word/2010/wordprocessingDrawing" xmlns:wp="http://schemas.openxmlformats.org/drawingml/2006/wordprocessingDrawing" xmlns:w10="urn:schemas-microsoft-com:office:word" xmlns:w="http://schemas.openxmlformats.org/wordprocessingml/2006/main" xmlns:w14="http://schemas.microsoft.com/office/word/2010/wordml" xmlns:w15="http://schemas.microsoft.com/office/word/2012/wordml" xmlns:w16cex="http://schemas.microsoft.com/office/word/2018/wordml/cex" xmlns:w16cid="http://schemas.microsoft.com/office/word/2016/wordml/cid" xmlns:w16="http://schemas.microsoft.com/office/word/2018/wordml" xmlns:w16du="http://schemas.microsoft.com/office/word/2023/wordml/word16du" xmlns:w16sdtdh="http://schemas.microsoft.com/office/word/2020/wordml/sdtdatahash" xmlns:w16sdtfl="http://schemas.microsoft.com/office/word/2024/wordml/sdtformatlock" xmlns:w16se="http://schemas.microsoft.com/office/word/2015/wordml/symex" xmlns:wpg="http://schemas.microsoft.com/office/word/2010/wordprocessingGroup" xmlns:wpi="http://schemas.microsoft.com/office/word/2010/wordprocessingInk" xmlns:wne="http://schemas.microsoft.com/office/word/2006/wordml" xmlns:wps="http://schemas.microsoft.com/office/word/2010/wordprocessingShape" mc:Ignorable="w14 w15 w16se w16cid w16 w16cex w16sdtdh w16sdtfl w16du wp14">
   <w:endnote w:type="separator" w:id="-1">
     <w:p>
       <w:pPr>
@@ -6556,7 +6572,7 @@
 </file>
 
 <file path=word/footnotes.xml><?xml version="1.0" encoding="utf-8"?>
-<w:footnotes xmlns:wpc="http://schemas.microsoft.com/office/word/2010/wordprocessingCanvas" xmlns:cx="http://schemas.microsoft.com/office/drawing/2014/chartex" xmlns:cx1="http://schemas.microsoft.com/office/drawing/2015/9/8/chartex" xmlns:cx2="http://schemas.microsoft.com/office/drawing/2015/10/21/chartex" xmlns:cx3="http://schemas.microsoft.com/office/drawing/2016/5/9/chartex" xmlns:cx4="http://schemas.microsoft.com/office/drawing/2016/5/10/chartex" xmlns:cx5="http://schemas.microsoft.com/office/drawing/2016/5/11/chartex" xmlns:cx6="http://schemas.microsoft.com/office/drawing/2016/5/12/chartex" xmlns:cx7="http://schemas.microsoft.com/office/drawing/2016/5/13/chartex" xmlns:cx8="http://schemas.microsoft.com/office/drawing/2016/5/14/chartex" xmlns:mc="http://schemas.openxmlformats.org/markup-compatibility/2006" xmlns:aink="http://schemas.microsoft.com/office/drawing/2016/ink" xmlns:am3d="http://schemas.microsoft.com/office/drawing/2017/model3d" xmlns:o="urn:schemas-microsoft-com:office:office" xmlns:oel="http://schemas.microsoft.com/office/2019/extlst" xmlns:r="http://schemas.openxmlformats.org/officeDocument/2006/relationships" xmlns:m="http://schemas.openxmlformats.org/officeDocument/2006/math" xmlns:v="urn:schemas-microsoft-com:vml" xmlns:wp14="http://schemas.microsoft.com/office/word/2010/wordprocessingDrawing" xmlns:wp="http://schemas.openxmlformats.org/drawingml/2006/wordprocessingDrawing" xmlns:w10="urn:schemas-microsoft-com:office:word" xmlns:w="http://schemas.openxmlformats.org/wordprocessingml/2006/main" xmlns:w14="http://schemas.microsoft.com/office/word/2010/wordml" xmlns:w15="http://schemas.microsoft.com/office/word/2012/wordml" xmlns:w16cex="http://schemas.microsoft.com/office/word/2018/wordml/cex" xmlns:w16cid="http://schemas.microsoft.com/office/word/2016/wordml/cid" xmlns:w16="http://schemas.microsoft.com/office/word/2018/wordml" xmlns:w16sdtdh="http://schemas.microsoft.com/office/word/2020/wordml/sdtdatahash" xmlns:w16se="http://schemas.microsoft.com/office/word/2015/wordml/symex" xmlns:wpg="http://schemas.microsoft.com/office/word/2010/wordprocessingGroup" xmlns:wpi="http://schemas.microsoft.com/office/word/2010/wordprocessingInk" xmlns:wne="http://schemas.microsoft.com/office/word/2006/wordml" xmlns:wps="http://schemas.microsoft.com/office/word/2010/wordprocessingShape" mc:Ignorable="w14 w15 w16se w16cid w16 w16cex w16sdtdh wp14">
+<w:footnotes xmlns:wpc="http://schemas.microsoft.com/office/word/2010/wordprocessingCanvas" xmlns:cx="http://schemas.microsoft.com/office/drawing/2014/chartex" xmlns:cx1="http://schemas.microsoft.com/office/drawing/2015/9/8/chartex" xmlns:cx2="http://schemas.microsoft.com/office/drawing/2015/10/21/chartex" xmlns:cx3="http://schemas.microsoft.com/office/drawing/2016/5/9/chartex" xmlns:cx4="http://schemas.microsoft.com/office/drawing/2016/5/10/chartex" xmlns:cx5="http://schemas.microsoft.com/office/drawing/2016/5/11/chartex" xmlns:cx6="http://schemas.microsoft.com/office/drawing/2016/5/12/chartex" xmlns:cx7="http://schemas.microsoft.com/office/drawing/2016/5/13/chartex" xmlns:cx8="http://schemas.microsoft.com/office/drawing/2016/5/14/chartex" xmlns:mc="http://schemas.openxmlformats.org/markup-compatibility/2006" xmlns:aink="http://schemas.microsoft.com/office/drawing/2016/ink" xmlns:am3d="http://schemas.microsoft.com/office/drawing/2017/model3d" xmlns:o="urn:schemas-microsoft-com:office:office" xmlns:oel="http://schemas.microsoft.com/office/2019/extlst" xmlns:r="http://schemas.openxmlformats.org/officeDocument/2006/relationships" xmlns:m="http://schemas.openxmlformats.org/officeDocument/2006/math" xmlns:v="urn:schemas-microsoft-com:vml" xmlns:wp14="http://schemas.microsoft.com/office/word/2010/wordprocessingDrawing" xmlns:wp="http://schemas.openxmlformats.org/drawingml/2006/wordprocessingDrawing" xmlns:w10="urn:schemas-microsoft-com:office:word" xmlns:w="http://schemas.openxmlformats.org/wordprocessingml/2006/main" xmlns:w14="http://schemas.microsoft.com/office/word/2010/wordml" xmlns:w15="http://schemas.microsoft.com/office/word/2012/wordml" xmlns:w16cex="http://schemas.microsoft.com/office/word/2018/wordml/cex" xmlns:w16cid="http://schemas.microsoft.com/office/word/2016/wordml/cid" xmlns:w16="http://schemas.microsoft.com/office/word/2018/wordml" xmlns:w16du="http://schemas.microsoft.com/office/word/2023/wordml/word16du" xmlns:w16sdtdh="http://schemas.microsoft.com/office/word/2020/wordml/sdtdatahash" xmlns:w16sdtfl="http://schemas.microsoft.com/office/word/2024/wordml/sdtformatlock" xmlns:w16se="http://schemas.microsoft.com/office/word/2015/wordml/symex" xmlns:wpg="http://schemas.microsoft.com/office/word/2010/wordprocessingGroup" xmlns:wpi="http://schemas.microsoft.com/office/word/2010/wordprocessingInk" xmlns:wne="http://schemas.microsoft.com/office/word/2006/wordml" xmlns:wps="http://schemas.microsoft.com/office/word/2010/wordprocessingShape" mc:Ignorable="w14 w15 w16se w16cid w16 w16cex w16sdtdh w16sdtfl w16du wp14">
   <w:footnote w:type="separator" w:id="-1">
     <w:p>
       <w:pPr>
@@ -6591,7 +6607,7 @@
 </file>
 
 <file path=word/numbering.xml><?xml version="1.0" encoding="utf-8"?>
-<w:numbering xmlns:wpc="http://schemas.microsoft.com/office/word/2010/wordprocessingCanvas" xmlns:cx="http://schemas.microsoft.com/office/drawing/2014/chartex" xmlns:cx1="http://schemas.microsoft.com/office/drawing/2015/9/8/chartex" xmlns:cx2="http://schemas.microsoft.com/office/drawing/2015/10/21/chartex" xmlns:cx3="http://schemas.microsoft.com/office/drawing/2016/5/9/chartex" xmlns:cx4="http://schemas.microsoft.com/office/drawing/2016/5/10/chartex" xmlns:cx5="http://schemas.microsoft.com/office/drawing/2016/5/11/chartex" xmlns:cx6="http://schemas.microsoft.com/office/drawing/2016/5/12/chartex" xmlns:cx7="http://schemas.microsoft.com/office/drawing/2016/5/13/chartex" xmlns:cx8="http://schemas.microsoft.com/office/drawing/2016/5/14/chartex" xmlns:mc="http://schemas.openxmlformats.org/markup-compatibility/2006" xmlns:aink="http://schemas.microsoft.com/office/drawing/2016/ink" xmlns:am3d="http://schemas.microsoft.com/office/drawing/2017/model3d" xmlns:o="urn:schemas-microsoft-com:office:office" xmlns:oel="http://schemas.microsoft.com/office/2019/extlst" xmlns:r="http://schemas.openxmlformats.org/officeDocument/2006/relationships" xmlns:m="http://schemas.openxmlformats.org/officeDocument/2006/math" xmlns:v="urn:schemas-microsoft-com:vml" xmlns:wp14="http://schemas.microsoft.com/office/word/2010/wordprocessingDrawing" xmlns:wp="http://schemas.openxmlformats.org/drawingml/2006/wordprocessingDrawing" xmlns:w10="urn:schemas-microsoft-com:office:word" xmlns:w="http://schemas.openxmlformats.org/wordprocessingml/2006/main" xmlns:w14="http://schemas.microsoft.com/office/word/2010/wordml" xmlns:w15="http://schemas.microsoft.com/office/word/2012/wordml" xmlns:w16cex="http://schemas.microsoft.com/office/word/2018/wordml/cex" xmlns:w16cid="http://schemas.microsoft.com/office/word/2016/wordml/cid" xmlns:w16="http://schemas.microsoft.com/office/word/2018/wordml" xmlns:w16sdtdh="http://schemas.microsoft.com/office/word/2020/wordml/sdtdatahash" xmlns:w16se="http://schemas.microsoft.com/office/word/2015/wordml/symex" xmlns:wpg="http://schemas.microsoft.com/office/word/2010/wordprocessingGroup" xmlns:wpi="http://schemas.microsoft.com/office/word/2010/wordprocessingInk" xmlns:wne="http://schemas.microsoft.com/office/word/2006/wordml" xmlns:wps="http://schemas.microsoft.com/office/word/2010/wordprocessingShape" mc:Ignorable="w14 w15 w16se w16cid w16 w16cex w16sdtdh wp14">
+<w:numbering xmlns:wpc="http://schemas.microsoft.com/office/word/2010/wordprocessingCanvas" xmlns:cx="http://schemas.microsoft.com/office/drawing/2014/chartex" xmlns:cx1="http://schemas.microsoft.com/office/drawing/2015/9/8/chartex" xmlns:cx2="http://schemas.microsoft.com/office/drawing/2015/10/21/chartex" xmlns:cx3="http://schemas.microsoft.com/office/drawing/2016/5/9/chartex" xmlns:cx4="http://schemas.microsoft.com/office/drawing/2016/5/10/chartex" xmlns:cx5="http://schemas.microsoft.com/office/drawing/2016/5/11/chartex" xmlns:cx6="http://schemas.microsoft.com/office/drawing/2016/5/12/chartex" xmlns:cx7="http://schemas.microsoft.com/office/drawing/2016/5/13/chartex" xmlns:cx8="http://schemas.microsoft.com/office/drawing/2016/5/14/chartex" xmlns:mc="http://schemas.openxmlformats.org/markup-compatibility/2006" xmlns:aink="http://schemas.microsoft.com/office/drawing/2016/ink" xmlns:am3d="http://schemas.microsoft.com/office/drawing/2017/model3d" xmlns:o="urn:schemas-microsoft-com:office:office" xmlns:oel="http://schemas.microsoft.com/office/2019/extlst" xmlns:r="http://schemas.openxmlformats.org/officeDocument/2006/relationships" xmlns:m="http://schemas.openxmlformats.org/officeDocument/2006/math" xmlns:v="urn:schemas-microsoft-com:vml" xmlns:wp14="http://schemas.microsoft.com/office/word/2010/wordprocessingDrawing" xmlns:wp="http://schemas.openxmlformats.org/drawingml/2006/wordprocessingDrawing" xmlns:w10="urn:schemas-microsoft-com:office:word" xmlns:w="http://schemas.openxmlformats.org/wordprocessingml/2006/main" xmlns:w14="http://schemas.microsoft.com/office/word/2010/wordml" xmlns:w15="http://schemas.microsoft.com/office/word/2012/wordml" xmlns:w16cex="http://schemas.microsoft.com/office/word/2018/wordml/cex" xmlns:w16cid="http://schemas.microsoft.com/office/word/2016/wordml/cid" xmlns:w16="http://schemas.microsoft.com/office/word/2018/wordml" xmlns:w16du="http://schemas.microsoft.com/office/word/2023/wordml/word16du" xmlns:w16sdtdh="http://schemas.microsoft.com/office/word/2020/wordml/sdtdatahash" xmlns:w16sdtfl="http://schemas.microsoft.com/office/word/2024/wordml/sdtformatlock" xmlns:w16se="http://schemas.microsoft.com/office/word/2015/wordml/symex" xmlns:wpg="http://schemas.microsoft.com/office/word/2010/wordprocessingGroup" xmlns:wpi="http://schemas.microsoft.com/office/word/2010/wordprocessingInk" xmlns:wne="http://schemas.microsoft.com/office/word/2006/wordml" xmlns:wps="http://schemas.microsoft.com/office/word/2010/wordprocessingShape" mc:Ignorable="w14 w15 w16se w16cid w16 w16cex w16sdtdh w16sdtfl w16du wp14">
   <w:abstractNum w:abstractNumId="0" w15:restartNumberingAfterBreak="0">
     <w:nsid w:val="0A4105F9"/>
     <w:multiLevelType w:val="hybridMultilevel"/>
@@ -7674,7 +7690,7 @@
 </file>
 
 <file path=word/styles.xml><?xml version="1.0" encoding="utf-8"?>
-<w:styles xmlns:mc="http://schemas.openxmlformats.org/markup-compatibility/2006" xmlns:r="http://schemas.openxmlformats.org/officeDocument/2006/relationships" xmlns:w="http://schemas.openxmlformats.org/wordprocessingml/2006/main" xmlns:w14="http://schemas.microsoft.com/office/word/2010/wordml" xmlns:w15="http://schemas.microsoft.com/office/word/2012/wordml" xmlns:w16cex="http://schemas.microsoft.com/office/word/2018/wordml/cex" xmlns:w16cid="http://schemas.microsoft.com/office/word/2016/wordml/cid" xmlns:w16="http://schemas.microsoft.com/office/word/2018/wordml" xmlns:w16sdtdh="http://schemas.microsoft.com/office/word/2020/wordml/sdtdatahash" xmlns:w16se="http://schemas.microsoft.com/office/word/2015/wordml/symex" mc:Ignorable="w14 w15 w16se w16cid w16 w16cex w16sdtdh">
+<w:styles xmlns:mc="http://schemas.openxmlformats.org/markup-compatibility/2006" xmlns:r="http://schemas.openxmlformats.org/officeDocument/2006/relationships" xmlns:w="http://schemas.openxmlformats.org/wordprocessingml/2006/main" xmlns:w14="http://schemas.microsoft.com/office/word/2010/wordml" xmlns:w15="http://schemas.microsoft.com/office/word/2012/wordml" xmlns:w16cex="http://schemas.microsoft.com/office/word/2018/wordml/cex" xmlns:w16cid="http://schemas.microsoft.com/office/word/2016/wordml/cid" xmlns:w16="http://schemas.microsoft.com/office/word/2018/wordml" xmlns:w16du="http://schemas.microsoft.com/office/word/2023/wordml/word16du" xmlns:w16sdtdh="http://schemas.microsoft.com/office/word/2020/wordml/sdtdatahash" xmlns:w16sdtfl="http://schemas.microsoft.com/office/word/2024/wordml/sdtformatlock" xmlns:w16se="http://schemas.microsoft.com/office/word/2015/wordml/symex" mc:Ignorable="w14 w15 w16se w16cid w16 w16cex w16sdtdh w16sdtfl w16du">
   <w:docDefaults>
     <w:rPrDefault>
       <w:rPr>
@@ -8542,23 +8558,6 @@
 </file>
 
 <file path=customXml/item1.xml><?xml version="1.0" encoding="utf-8"?>
-<p:properties xmlns:p="http://schemas.microsoft.com/office/2006/metadata/properties" xmlns:xsi="http://www.w3.org/2001/XMLSchema-instance" xmlns:pc="http://schemas.microsoft.com/office/infopath/2007/PartnerControls">
-  <documentManagement>
-    <_activity xmlns="8dbe118e-d60c-4c19-9b11-54578bfb597d" xsi:nil="true"/>
-  </documentManagement>
-</p:properties>
-</file>
-
-<file path=customXml/item2.xml><?xml version="1.0" encoding="utf-8"?>
-<?mso-contentType ?>
-<FormTemplates xmlns="http://schemas.microsoft.com/sharepoint/v3/contenttype/forms">
-  <Display>DocumentLibraryForm</Display>
-  <Edit>DocumentLibraryForm</Edit>
-  <New>DocumentLibraryForm</New>
-</FormTemplates>
-</file>
-
-<file path=customXml/item3.xml><?xml version="1.0" encoding="utf-8"?>
 <ct:contentTypeSchema xmlns:ct="http://schemas.microsoft.com/office/2006/metadata/contentType" xmlns:ma="http://schemas.microsoft.com/office/2006/metadata/properties/metaAttributes" ct:_="" ma:_="" ma:contentTypeName="Document" ma:contentTypeID="0x0101000BFAE7183569B74C95D86A8553BB3890" ma:contentTypeVersion="16" ma:contentTypeDescription="Create a new document." ma:contentTypeScope="" ma:versionID="62824d4317c8b3f443d7d44dda6e6954">
   <xsd:schema xmlns:xsd="http://www.w3.org/2001/XMLSchema" xmlns:xs="http://www.w3.org/2001/XMLSchema" xmlns:p="http://schemas.microsoft.com/office/2006/metadata/properties" xmlns:ns3="8dbe118e-d60c-4c19-9b11-54578bfb597d" xmlns:ns4="645c4142-e7ba-4778-9352-3a7ee4ad7515" targetNamespace="http://schemas.microsoft.com/office/2006/metadata/properties" ma:root="true" ma:fieldsID="67ad2712e8aa2099861a53cca6ac6dff" ns3:_="" ns4:_="">
     <xsd:import namespace="8dbe118e-d60c-4c19-9b11-54578bfb597d"/>
@@ -8799,25 +8798,24 @@
 </ct:contentTypeSchema>
 </file>
 
-<file path=customXml/itemProps1.xml><?xml version="1.0" encoding="utf-8"?>
-<ds:datastoreItem xmlns:ds="http://schemas.openxmlformats.org/officeDocument/2006/customXml" ds:itemID="{01A946EB-8E08-4746-A222-AD18C148BDA0}">
-  <ds:schemaRefs>
-    <ds:schemaRef ds:uri="http://schemas.microsoft.com/office/2006/metadata/properties"/>
-    <ds:schemaRef ds:uri="http://schemas.microsoft.com/office/infopath/2007/PartnerControls"/>
-    <ds:schemaRef ds:uri="8dbe118e-d60c-4c19-9b11-54578bfb597d"/>
-  </ds:schemaRefs>
-</ds:datastoreItem>
+<file path=customXml/item2.xml><?xml version="1.0" encoding="utf-8"?>
+<?mso-contentType ?>
+<FormTemplates xmlns="http://schemas.microsoft.com/sharepoint/v3/contenttype/forms">
+  <Display>DocumentLibraryForm</Display>
+  <Edit>DocumentLibraryForm</Edit>
+  <New>DocumentLibraryForm</New>
+</FormTemplates>
 </file>
 
-<file path=customXml/itemProps2.xml><?xml version="1.0" encoding="utf-8"?>
-<ds:datastoreItem xmlns:ds="http://schemas.openxmlformats.org/officeDocument/2006/customXml" ds:itemID="{F4B247D8-28C5-4BF0-9620-2AD8434C9BE3}">
-  <ds:schemaRefs>
-    <ds:schemaRef ds:uri="http://schemas.microsoft.com/sharepoint/v3/contenttype/forms"/>
-  </ds:schemaRefs>
-</ds:datastoreItem>
+<file path=customXml/item3.xml><?xml version="1.0" encoding="utf-8"?>
+<p:properties xmlns:p="http://schemas.microsoft.com/office/2006/metadata/properties" xmlns:xsi="http://www.w3.org/2001/XMLSchema-instance" xmlns:pc="http://schemas.microsoft.com/office/infopath/2007/PartnerControls">
+  <documentManagement>
+    <_activity xmlns="8dbe118e-d60c-4c19-9b11-54578bfb597d" xsi:nil="true"/>
+  </documentManagement>
+</p:properties>
 </file>
 
-<file path=customXml/itemProps3.xml><?xml version="1.0" encoding="utf-8"?>
+<file path=customXml/itemProps1.xml><?xml version="1.0" encoding="utf-8"?>
 <ds:datastoreItem xmlns:ds="http://schemas.openxmlformats.org/officeDocument/2006/customXml" ds:itemID="{3FEF71CD-7F5D-4D1D-9D12-FAD2A8B49B32}">
   <ds:schemaRefs>
     <ds:schemaRef ds:uri="http://schemas.microsoft.com/office/2006/metadata/contentType"/>
@@ -8834,4 +8832,22 @@
     <ds:schemaRef ds:uri="http://schemas.microsoft.com/internal/obd"/>
   </ds:schemaRefs>
 </ds:datastoreItem>
+</file>
+
+<file path=customXml/itemProps2.xml><?xml version="1.0" encoding="utf-8"?>
+<ds:datastoreItem xmlns:ds="http://schemas.openxmlformats.org/officeDocument/2006/customXml" ds:itemID="{F4B247D8-28C5-4BF0-9620-2AD8434C9BE3}">
+  <ds:schemaRefs>
+    <ds:schemaRef ds:uri="http://schemas.microsoft.com/sharepoint/v3/contenttype/forms"/>
+  </ds:schemaRefs>
+</ds:datastoreItem>
+</file>
+
+<file path=customXml/itemProps3.xml><?xml version="1.0" encoding="utf-8"?>
+<ds:datastoreItem xmlns:ds="http://schemas.openxmlformats.org/officeDocument/2006/customXml" ds:itemID="{01A946EB-8E08-4746-A222-AD18C148BDA0}">
+  <ds:schemaRefs>
+    <ds:schemaRef ds:uri="http://schemas.microsoft.com/office/2006/metadata/properties"/>
+    <ds:schemaRef ds:uri="http://schemas.microsoft.com/office/infopath/2007/PartnerControls"/>
+    <ds:schemaRef ds:uri="8dbe118e-d60c-4c19-9b11-54578bfb597d"/>
+  </ds:schemaRefs>
+</ds:datastoreItem>
 </file>
</xml_diff>